<commit_message>
hth: fixing chapter 12
</commit_message>
<xml_diff>
--- a/story-hth/Chapter 12.docx
+++ b/story-hth/Chapter 12.docx
@@ -66,73 +66,175 @@
           <w:szCs w:val="22"/>
           <w:lang w:val="en-US"/>
         </w:rPr>
-        <w:t>Gayoon lay on her bed with laziness, her gaze still focused on the display of her phone, eagerly waiting for it to ring. It had been like this for five days, since she have spent the night and fulfilled her desires with occasional sex.</w:t>
-      </w:r>
-    </w:p>
-    <w:p>
-      <w:pPr>
-        <w:pStyle w:val="NormaleWeb"/>
-        <w:rPr>
-          <w:rFonts w:ascii="Arial" w:hAnsi="Arial" w:cs="Arial"/>
-          <w:color w:val="222222"/>
-          <w:sz w:val="22"/>
-          <w:szCs w:val="22"/>
-          <w:lang w:val="en-US"/>
-        </w:rPr>
-      </w:pPr>
-      <w:r>
-        <w:rPr>
-          <w:rFonts w:ascii="Arial" w:hAnsi="Arial" w:cs="Arial"/>
-          <w:color w:val="222222"/>
-          <w:sz w:val="22"/>
-          <w:szCs w:val="22"/>
-          <w:lang w:val="en-US"/>
-        </w:rPr>
-        <w:t>She still hoped for a call or a message from the blond girl.</w:t>
-      </w:r>
-    </w:p>
-    <w:p>
-      <w:pPr>
-        <w:pStyle w:val="NormaleWeb"/>
-        <w:rPr>
-          <w:rFonts w:ascii="Arial" w:hAnsi="Arial" w:cs="Arial"/>
-          <w:color w:val="222222"/>
-          <w:sz w:val="22"/>
-          <w:szCs w:val="22"/>
-          <w:lang w:val="en-US"/>
-        </w:rPr>
-      </w:pPr>
-      <w:r>
-        <w:rPr>
-          <w:rFonts w:ascii="Arial" w:hAnsi="Arial" w:cs="Arial"/>
-          <w:color w:val="222222"/>
-          <w:sz w:val="22"/>
-          <w:szCs w:val="22"/>
-          <w:lang w:val="en-US"/>
-        </w:rPr>
-        <w:t>It was hard to feel like burning for a single night and then forget it all like a blurred dream. She needed someone on her side, not only for sex, but to hail the scars she was marked with.</w:t>
-      </w:r>
-    </w:p>
-    <w:p>
-      <w:pPr>
-        <w:pStyle w:val="NormaleWeb"/>
-        <w:rPr>
-          <w:rFonts w:ascii="Arial" w:hAnsi="Arial" w:cs="Arial"/>
-          <w:color w:val="222222"/>
-          <w:sz w:val="22"/>
-          <w:szCs w:val="22"/>
-          <w:lang w:val="en-US"/>
-        </w:rPr>
-      </w:pPr>
-      <w:r>
-        <w:rPr>
-          <w:rFonts w:ascii="Arial" w:hAnsi="Arial" w:cs="Arial"/>
-          <w:color w:val="222222"/>
-          <w:sz w:val="22"/>
-          <w:szCs w:val="22"/>
-          <w:lang w:val="en-US"/>
-        </w:rPr>
-        <w:t>Someone by her side, who would listen to her when sad and laughed along when happy...</w:t>
+        <w:t xml:space="preserve">Gayoon lay on her bed with laziness, her gaze still focused on the display of her phone, eagerly waiting for it to ring. </w:t>
+      </w:r>
+    </w:p>
+    <w:p>
+      <w:pPr>
+        <w:pStyle w:val="NormaleWeb"/>
+        <w:rPr>
+          <w:rFonts w:ascii="Arial" w:hAnsi="Arial" w:cs="Arial"/>
+          <w:color w:val="222222"/>
+          <w:sz w:val="22"/>
+          <w:szCs w:val="22"/>
+          <w:lang w:val="en-US"/>
+        </w:rPr>
+      </w:pPr>
+      <w:r>
+        <w:rPr>
+          <w:rFonts w:ascii="Arial" w:hAnsi="Arial" w:cs="Arial"/>
+          <w:color w:val="222222"/>
+          <w:sz w:val="22"/>
+          <w:szCs w:val="22"/>
+          <w:lang w:val="en-US"/>
+        </w:rPr>
+        <w:t xml:space="preserve">It had been like this for five days, since she </w:t>
+      </w:r>
+      <w:r>
+        <w:rPr>
+          <w:rFonts w:ascii="Arial" w:hAnsi="Arial" w:cs="Arial"/>
+          <w:color w:val="222222"/>
+          <w:sz w:val="22"/>
+          <w:szCs w:val="22"/>
+          <w:lang w:val="en-US"/>
+        </w:rPr>
+        <w:t>had spent that</w:t>
+      </w:r>
+      <w:r>
+        <w:rPr>
+          <w:rFonts w:ascii="Arial" w:hAnsi="Arial" w:cs="Arial"/>
+          <w:color w:val="222222"/>
+          <w:sz w:val="22"/>
+          <w:szCs w:val="22"/>
+          <w:lang w:val="en-US"/>
+        </w:rPr>
+        <w:t xml:space="preserve"> night</w:t>
+      </w:r>
+      <w:r>
+        <w:rPr>
+          <w:rFonts w:ascii="Arial" w:hAnsi="Arial" w:cs="Arial"/>
+          <w:color w:val="222222"/>
+          <w:sz w:val="22"/>
+          <w:szCs w:val="22"/>
+          <w:lang w:val="en-US"/>
+        </w:rPr>
+        <w:t xml:space="preserve"> and s</w:t>
+      </w:r>
+      <w:r>
+        <w:rPr>
+          <w:rFonts w:ascii="Arial" w:hAnsi="Arial" w:cs="Arial"/>
+          <w:color w:val="222222"/>
+          <w:sz w:val="22"/>
+          <w:szCs w:val="22"/>
+          <w:lang w:val="en-US"/>
+        </w:rPr>
+        <w:t>he still hoped for a call or a message from the blond girl.</w:t>
+      </w:r>
+    </w:p>
+    <w:p>
+      <w:pPr>
+        <w:pStyle w:val="NormaleWeb"/>
+        <w:rPr>
+          <w:rFonts w:ascii="Arial" w:hAnsi="Arial" w:cs="Arial"/>
+          <w:color w:val="222222"/>
+          <w:sz w:val="22"/>
+          <w:szCs w:val="22"/>
+          <w:lang w:val="en-US"/>
+        </w:rPr>
+      </w:pPr>
+      <w:r>
+        <w:rPr>
+          <w:rFonts w:ascii="Arial" w:hAnsi="Arial" w:cs="Arial"/>
+          <w:color w:val="222222"/>
+          <w:sz w:val="22"/>
+          <w:szCs w:val="22"/>
+          <w:lang w:val="en-US"/>
+        </w:rPr>
+        <w:t>The smallest sign of presence.</w:t>
+      </w:r>
+    </w:p>
+    <w:p>
+      <w:pPr>
+        <w:pStyle w:val="NormaleWeb"/>
+        <w:rPr>
+          <w:rFonts w:ascii="Arial" w:hAnsi="Arial" w:cs="Arial"/>
+          <w:color w:val="222222"/>
+          <w:sz w:val="22"/>
+          <w:szCs w:val="22"/>
+          <w:lang w:val="en-US"/>
+        </w:rPr>
+      </w:pPr>
+      <w:r>
+        <w:rPr>
+          <w:rFonts w:ascii="Arial" w:hAnsi="Arial" w:cs="Arial"/>
+          <w:color w:val="222222"/>
+          <w:sz w:val="22"/>
+          <w:szCs w:val="22"/>
+          <w:lang w:val="en-US"/>
+        </w:rPr>
+        <w:t xml:space="preserve">It was hard to feel like burning for a single night and then forget it all like a blurred dream. She needed someone </w:t>
+      </w:r>
+      <w:r>
+        <w:rPr>
+          <w:rFonts w:ascii="Arial" w:hAnsi="Arial" w:cs="Arial"/>
+          <w:color w:val="222222"/>
+          <w:sz w:val="22"/>
+          <w:szCs w:val="22"/>
+          <w:lang w:val="en-US"/>
+        </w:rPr>
+        <w:t>who would stay with her</w:t>
+      </w:r>
+      <w:r>
+        <w:rPr>
+          <w:rFonts w:ascii="Arial" w:hAnsi="Arial" w:cs="Arial"/>
+          <w:color w:val="222222"/>
+          <w:sz w:val="22"/>
+          <w:szCs w:val="22"/>
+          <w:lang w:val="en-US"/>
+        </w:rPr>
+        <w:t>, not only for sex, but to hail the scars she was marked with.</w:t>
+      </w:r>
+    </w:p>
+    <w:p>
+      <w:pPr>
+        <w:pStyle w:val="NormaleWeb"/>
+        <w:rPr>
+          <w:rFonts w:ascii="Arial" w:hAnsi="Arial" w:cs="Arial"/>
+          <w:color w:val="222222"/>
+          <w:sz w:val="22"/>
+          <w:szCs w:val="22"/>
+          <w:lang w:val="en-US"/>
+        </w:rPr>
+      </w:pPr>
+      <w:r>
+        <w:rPr>
+          <w:rFonts w:ascii="Arial" w:hAnsi="Arial" w:cs="Arial"/>
+          <w:color w:val="222222"/>
+          <w:sz w:val="22"/>
+          <w:szCs w:val="22"/>
+          <w:lang w:val="en-US"/>
+        </w:rPr>
+        <w:t xml:space="preserve">Someone by her side, who would listen to her when </w:t>
+      </w:r>
+      <w:r>
+        <w:rPr>
+          <w:rFonts w:ascii="Arial" w:hAnsi="Arial" w:cs="Arial"/>
+          <w:color w:val="222222"/>
+          <w:sz w:val="22"/>
+          <w:szCs w:val="22"/>
+          <w:lang w:val="en-US"/>
+        </w:rPr>
+        <w:t xml:space="preserve">she was </w:t>
+      </w:r>
+      <w:r>
+        <w:rPr>
+          <w:rFonts w:ascii="Arial" w:hAnsi="Arial" w:cs="Arial"/>
+          <w:color w:val="222222"/>
+          <w:sz w:val="22"/>
+          <w:szCs w:val="22"/>
+          <w:lang w:val="en-US"/>
+        </w:rPr>
+        <w:t>sad and laughed along when happy...</w:t>
       </w:r>
     </w:p>
     <w:p>
@@ -242,7 +344,58 @@
           <w:szCs w:val="22"/>
           <w:lang w:val="en-US"/>
         </w:rPr>
-        <w:t>"You know... I don't want to intrude in your private life, but since I care about you and you have been sick these days I feel like I should ask it anyway..." - She switched to a serious look - "Are you dating anyone?"</w:t>
+        <w:t>"You know... I don't want to intrude in your private life, but since I care about you and you have been sick these days I feel like I should ask it anyway..." - She switched to a serious look</w:t>
+      </w:r>
+      <w:r>
+        <w:rPr>
+          <w:rFonts w:ascii="Arial" w:hAnsi="Arial" w:cs="Arial"/>
+          <w:color w:val="222222"/>
+          <w:sz w:val="22"/>
+          <w:szCs w:val="22"/>
+          <w:lang w:val="en-US"/>
+        </w:rPr>
+        <w:t>, handing her the cup</w:t>
+      </w:r>
+      <w:r>
+        <w:rPr>
+          <w:rFonts w:ascii="Arial" w:hAnsi="Arial" w:cs="Arial"/>
+          <w:color w:val="222222"/>
+          <w:sz w:val="22"/>
+          <w:szCs w:val="22"/>
+          <w:lang w:val="en-US"/>
+        </w:rPr>
+        <w:t xml:space="preserve"> - "Are you </w:t>
+      </w:r>
+      <w:r>
+        <w:rPr>
+          <w:rFonts w:ascii="Arial" w:hAnsi="Arial" w:cs="Arial"/>
+          <w:color w:val="222222"/>
+          <w:sz w:val="22"/>
+          <w:szCs w:val="22"/>
+          <w:lang w:val="en-US"/>
+        </w:rPr>
+        <w:t xml:space="preserve">being sad… because of </w:t>
+      </w:r>
+      <w:r>
+        <w:rPr>
+          <w:rFonts w:ascii="Arial" w:hAnsi="Arial" w:cs="Arial"/>
+          <w:i/>
+          <w:color w:val="222222"/>
+          <w:sz w:val="22"/>
+          <w:szCs w:val="22"/>
+          <w:lang w:val="en-US"/>
+        </w:rPr>
+        <w:t>someone</w:t>
+      </w:r>
+      <w:r>
+        <w:rPr>
+          <w:rFonts w:ascii="Arial" w:hAnsi="Arial" w:cs="Arial"/>
+          <w:color w:val="222222"/>
+          <w:sz w:val="22"/>
+          <w:szCs w:val="22"/>
+          <w:lang w:val="en-US"/>
+        </w:rPr>
+        <w:t>?"</w:t>
       </w:r>
     </w:p>
     <w:p>
@@ -286,7 +439,47 @@
           <w:szCs w:val="22"/>
           <w:lang w:val="en-US"/>
         </w:rPr>
-        <w:t xml:space="preserve">Yes, they might fight like dog and cat whenever Gayoon would tease her or utter inappropriate comments on her body, but they were in a perfect </w:t>
+        <w:t xml:space="preserve">Yes, they </w:t>
+      </w:r>
+      <w:r>
+        <w:rPr>
+          <w:rFonts w:ascii="Arial" w:hAnsi="Arial" w:cs="Arial"/>
+          <w:color w:val="222222"/>
+          <w:sz w:val="22"/>
+          <w:szCs w:val="22"/>
+          <w:lang w:val="en-US"/>
+        </w:rPr>
+        <w:t>could</w:t>
+      </w:r>
+      <w:r>
+        <w:rPr>
+          <w:rFonts w:ascii="Arial" w:hAnsi="Arial" w:cs="Arial"/>
+          <w:color w:val="222222"/>
+          <w:sz w:val="22"/>
+          <w:szCs w:val="22"/>
+          <w:lang w:val="en-US"/>
+        </w:rPr>
+        <w:t xml:space="preserve"> fight like dog and cat </w:t>
+      </w:r>
+      <w:r>
+        <w:rPr>
+          <w:rFonts w:ascii="Arial" w:hAnsi="Arial" w:cs="Arial"/>
+          <w:color w:val="222222"/>
+          <w:sz w:val="22"/>
+          <w:szCs w:val="22"/>
+          <w:lang w:val="en-US"/>
+        </w:rPr>
+        <w:t>as a reaction for Gayoon’s teases,</w:t>
+      </w:r>
+      <w:r>
+        <w:rPr>
+          <w:rFonts w:ascii="Arial" w:hAnsi="Arial" w:cs="Arial"/>
+          <w:color w:val="222222"/>
+          <w:sz w:val="22"/>
+          <w:szCs w:val="22"/>
+          <w:lang w:val="en-US"/>
+        </w:rPr>
+        <w:t xml:space="preserve"> but they were in a perfect </w:t>
       </w:r>
       <w:r>
         <w:rPr>
@@ -306,7 +499,27 @@
           <w:szCs w:val="22"/>
           <w:lang w:val="en-US"/>
         </w:rPr>
-        <w:t xml:space="preserve"> when it came to their private life.</w:t>
+        <w:t xml:space="preserve"> when it came to their </w:t>
+      </w:r>
+      <w:r>
+        <w:rPr>
+          <w:rFonts w:ascii="Arial" w:hAnsi="Arial" w:cs="Arial"/>
+          <w:color w:val="222222"/>
+          <w:sz w:val="22"/>
+          <w:szCs w:val="22"/>
+          <w:lang w:val="en-US"/>
+        </w:rPr>
+        <w:t>feelings</w:t>
+      </w:r>
+      <w:r>
+        <w:rPr>
+          <w:rFonts w:ascii="Arial" w:hAnsi="Arial" w:cs="Arial"/>
+          <w:color w:val="222222"/>
+          <w:sz w:val="22"/>
+          <w:szCs w:val="22"/>
+          <w:lang w:val="en-US"/>
+        </w:rPr>
+        <w:t>.</w:t>
       </w:r>
     </w:p>
     <w:p>
@@ -350,7 +563,69 @@
           <w:szCs w:val="22"/>
           <w:lang w:val="en-US"/>
         </w:rPr>
-        <w:t>They hugged, making Jihyun's cheeks redden in shyness - "You always know what I need" - Gayoon sighed.</w:t>
+        <w:t>The two girls</w:t>
+      </w:r>
+      <w:r>
+        <w:rPr>
+          <w:rFonts w:ascii="Arial" w:hAnsi="Arial" w:cs="Arial"/>
+          <w:color w:val="222222"/>
+          <w:sz w:val="22"/>
+          <w:szCs w:val="22"/>
+          <w:lang w:val="en-US"/>
+        </w:rPr>
+        <w:t xml:space="preserve"> hugged, making Jihyun's cheeks redden in shyness - "</w:t>
+      </w:r>
+      <w:r>
+        <w:rPr>
+          <w:rFonts w:ascii="Arial" w:hAnsi="Arial" w:cs="Arial"/>
+          <w:color w:val="222222"/>
+          <w:sz w:val="22"/>
+          <w:szCs w:val="22"/>
+          <w:lang w:val="en-US"/>
+        </w:rPr>
+        <w:t>Thanks for the tea… y</w:t>
+      </w:r>
+      <w:r>
+        <w:rPr>
+          <w:rFonts w:ascii="Arial" w:hAnsi="Arial" w:cs="Arial"/>
+          <w:color w:val="222222"/>
+          <w:sz w:val="22"/>
+          <w:szCs w:val="22"/>
+          <w:lang w:val="en-US"/>
+        </w:rPr>
+        <w:t>ou always know what I need"</w:t>
+      </w:r>
+      <w:r>
+        <w:rPr>
+          <w:rFonts w:ascii="Arial" w:hAnsi="Arial" w:cs="Arial"/>
+          <w:color w:val="222222"/>
+          <w:sz w:val="22"/>
+          <w:szCs w:val="22"/>
+          <w:lang w:val="en-US"/>
+        </w:rPr>
+        <w:t>.</w:t>
+      </w:r>
+    </w:p>
+    <w:p>
+      <w:pPr>
+        <w:pStyle w:val="NormaleWeb"/>
+        <w:rPr>
+          <w:rFonts w:ascii="Arial" w:hAnsi="Arial" w:cs="Arial"/>
+          <w:color w:val="222222"/>
+          <w:sz w:val="22"/>
+          <w:szCs w:val="22"/>
+          <w:lang w:val="en-US"/>
+        </w:rPr>
+      </w:pPr>
+      <w:r>
+        <w:rPr>
+          <w:rFonts w:ascii="Arial" w:hAnsi="Arial" w:cs="Arial"/>
+          <w:color w:val="222222"/>
+          <w:sz w:val="22"/>
+          <w:szCs w:val="22"/>
+          <w:lang w:val="en-US"/>
+        </w:rPr>
+        <w:t>Gayoon had avoided the question on purpose.</w:t>
       </w:r>
     </w:p>
     <w:p>
@@ -394,7 +669,49 @@
           <w:szCs w:val="22"/>
           <w:lang w:val="en-US"/>
         </w:rPr>
-        <w:t>"The day I went to the party with Hyuna, I met a girl..." - She began with quandary - "...we talked a bit and don't ask me how and why, but I brought her here..." - She awkwardly concluded.</w:t>
+        <w:t>It was so hard to lie, so unfair that she eventually gave up.</w:t>
+      </w:r>
+    </w:p>
+    <w:p>
+      <w:pPr>
+        <w:pStyle w:val="NormaleWeb"/>
+        <w:rPr>
+          <w:rFonts w:ascii="Arial" w:hAnsi="Arial" w:cs="Arial"/>
+          <w:color w:val="222222"/>
+          <w:sz w:val="22"/>
+          <w:szCs w:val="22"/>
+          <w:lang w:val="en-US"/>
+        </w:rPr>
+      </w:pPr>
+      <w:r>
+        <w:rPr>
+          <w:rFonts w:ascii="Arial" w:hAnsi="Arial" w:cs="Arial"/>
+          <w:color w:val="222222"/>
+          <w:sz w:val="22"/>
+          <w:szCs w:val="22"/>
+          <w:lang w:val="en-US"/>
+        </w:rPr>
+        <w:t>"The day</w:t>
+      </w:r>
+      <w:r>
+        <w:rPr>
+          <w:rFonts w:ascii="Arial" w:hAnsi="Arial" w:cs="Arial"/>
+          <w:color w:val="222222"/>
+          <w:sz w:val="22"/>
+          <w:szCs w:val="22"/>
+          <w:lang w:val="en-US"/>
+        </w:rPr>
+        <w:t xml:space="preserve"> I went to the party with Hyuna…</w:t>
+      </w:r>
+      <w:r>
+        <w:rPr>
+          <w:rFonts w:ascii="Arial" w:hAnsi="Arial" w:cs="Arial"/>
+          <w:color w:val="222222"/>
+          <w:sz w:val="22"/>
+          <w:szCs w:val="22"/>
+          <w:lang w:val="en-US"/>
+        </w:rPr>
+        <w:t xml:space="preserve"> I met a girl..." - She began with quandary - "...we talked a bit and don't ask me how and why, but I brought her here..." - She awkwardly concluded.</w:t>
       </w:r>
     </w:p>
     <w:p>
@@ -438,52 +755,144 @@
           <w:szCs w:val="22"/>
           <w:lang w:val="en-US"/>
         </w:rPr>
-        <w:t>"You know I should scold you, but I don't think you would deserve it..." - She said - "I am always on your side".</w:t>
-      </w:r>
-    </w:p>
-    <w:p>
-      <w:pPr>
-        <w:pStyle w:val="NormaleWeb"/>
-        <w:rPr>
-          <w:rFonts w:ascii="Arial" w:hAnsi="Arial" w:cs="Arial"/>
-          <w:color w:val="222222"/>
-          <w:sz w:val="22"/>
-          <w:szCs w:val="22"/>
-          <w:lang w:val="en-US"/>
-        </w:rPr>
-      </w:pPr>
-      <w:r>
-        <w:rPr>
-          <w:rFonts w:ascii="Arial" w:hAnsi="Arial" w:cs="Arial"/>
-          <w:color w:val="222222"/>
-          <w:sz w:val="22"/>
-          <w:szCs w:val="22"/>
-          <w:lang w:val="en-US"/>
-        </w:rPr>
-        <w:t>The door swung open, revealing Sohyun who held a laptop in her arms. - "Sorry for bothering, but it's quite important" - She began - "Did I interrupt anything?"</w:t>
-      </w:r>
-    </w:p>
-    <w:p>
-      <w:pPr>
-        <w:pStyle w:val="NormaleWeb"/>
-        <w:rPr>
-          <w:rFonts w:ascii="Arial" w:hAnsi="Arial" w:cs="Arial"/>
-          <w:color w:val="222222"/>
-          <w:sz w:val="22"/>
-          <w:szCs w:val="22"/>
-          <w:lang w:val="en-US"/>
-        </w:rPr>
-      </w:pPr>
-      <w:r>
-        <w:rPr>
-          <w:rFonts w:ascii="Arial" w:hAnsi="Arial" w:cs="Arial"/>
-          <w:color w:val="222222"/>
-          <w:sz w:val="22"/>
-          <w:szCs w:val="22"/>
-          <w:lang w:val="en-US"/>
-        </w:rPr>
         <w:lastRenderedPageBreak/>
-        <w:t>"Stop assuming things, we were just having a talk" - The older girl replied with a little pout followed by a sigh. - "I was going to go, anyway" - She completed, standing up.</w:t>
+        <w:t>“We both know you wouldn’t deserve it deserve a scold, don’t we?</w:t>
+      </w:r>
+      <w:r>
+        <w:rPr>
+          <w:rFonts w:ascii="Arial" w:hAnsi="Arial" w:cs="Arial"/>
+          <w:color w:val="222222"/>
+          <w:sz w:val="22"/>
+          <w:szCs w:val="22"/>
+          <w:lang w:val="en-US"/>
+        </w:rPr>
+        <w:t>" - She said - "</w:t>
+      </w:r>
+      <w:r>
+        <w:rPr>
+          <w:rFonts w:ascii="Arial" w:hAnsi="Arial" w:cs="Arial"/>
+          <w:color w:val="222222"/>
+          <w:sz w:val="22"/>
+          <w:szCs w:val="22"/>
+          <w:lang w:val="en-US"/>
+        </w:rPr>
+        <w:t>I know how rejection feels like and I am on your side, remember it</w:t>
+      </w:r>
+      <w:r>
+        <w:rPr>
+          <w:rFonts w:ascii="Arial" w:hAnsi="Arial" w:cs="Arial"/>
+          <w:color w:val="222222"/>
+          <w:sz w:val="22"/>
+          <w:szCs w:val="22"/>
+          <w:lang w:val="en-US"/>
+        </w:rPr>
+        <w:t>".</w:t>
+      </w:r>
+    </w:p>
+    <w:p>
+      <w:pPr>
+        <w:pStyle w:val="NormaleWeb"/>
+        <w:rPr>
+          <w:rFonts w:ascii="Arial" w:hAnsi="Arial" w:cs="Arial"/>
+          <w:color w:val="222222"/>
+          <w:sz w:val="22"/>
+          <w:szCs w:val="22"/>
+          <w:lang w:val="en-US"/>
+        </w:rPr>
+      </w:pPr>
+      <w:r>
+        <w:rPr>
+          <w:rFonts w:ascii="Arial" w:hAnsi="Arial" w:cs="Arial"/>
+          <w:color w:val="222222"/>
+          <w:sz w:val="22"/>
+          <w:szCs w:val="22"/>
+          <w:lang w:val="en-US"/>
+        </w:rPr>
+        <w:t>The door swung open, revealing Sohyun who held a laptop in her arms. - "Sorry for bothering, but it's quite important" - She began</w:t>
+      </w:r>
+      <w:r>
+        <w:rPr>
+          <w:rFonts w:ascii="Arial" w:hAnsi="Arial" w:cs="Arial"/>
+          <w:color w:val="222222"/>
+          <w:sz w:val="22"/>
+          <w:szCs w:val="22"/>
+          <w:lang w:val="en-US"/>
+        </w:rPr>
+        <w:t>, her gaze a little bit worried</w:t>
+      </w:r>
+      <w:r>
+        <w:rPr>
+          <w:rFonts w:ascii="Arial" w:hAnsi="Arial" w:cs="Arial"/>
+          <w:color w:val="222222"/>
+          <w:sz w:val="22"/>
+          <w:szCs w:val="22"/>
+          <w:lang w:val="en-US"/>
+        </w:rPr>
+        <w:t xml:space="preserve"> - "Did I interrupt anything?"</w:t>
+      </w:r>
+    </w:p>
+    <w:p>
+      <w:pPr>
+        <w:pStyle w:val="NormaleWeb"/>
+        <w:rPr>
+          <w:rFonts w:ascii="Arial" w:hAnsi="Arial" w:cs="Arial"/>
+          <w:color w:val="222222"/>
+          <w:sz w:val="22"/>
+          <w:szCs w:val="22"/>
+          <w:lang w:val="en-US"/>
+        </w:rPr>
+      </w:pPr>
+      <w:r>
+        <w:rPr>
+          <w:rFonts w:ascii="Arial" w:hAnsi="Arial" w:cs="Arial"/>
+          <w:color w:val="222222"/>
+          <w:sz w:val="22"/>
+          <w:szCs w:val="22"/>
+          <w:lang w:val="en-US"/>
+        </w:rPr>
+        <w:t>"Stop assuming things, we were just having a talk" - The older girl rep</w:t>
+      </w:r>
+      <w:r>
+        <w:rPr>
+          <w:rFonts w:ascii="Arial" w:hAnsi="Arial" w:cs="Arial"/>
+          <w:color w:val="222222"/>
+          <w:sz w:val="22"/>
+          <w:szCs w:val="22"/>
+          <w:lang w:val="en-US"/>
+        </w:rPr>
+        <w:t>lied with a little pout</w:t>
+      </w:r>
+      <w:r>
+        <w:rPr>
+          <w:rFonts w:ascii="Arial" w:hAnsi="Arial" w:cs="Arial"/>
+          <w:color w:val="222222"/>
+          <w:sz w:val="22"/>
+          <w:szCs w:val="22"/>
+          <w:lang w:val="en-US"/>
+        </w:rPr>
+        <w:t>. - "I was going to go, anyway" - She completed, standing up.</w:t>
+      </w:r>
+    </w:p>
+    <w:p>
+      <w:pPr>
+        <w:pStyle w:val="NormaleWeb"/>
+        <w:rPr>
+          <w:rFonts w:ascii="Arial" w:hAnsi="Arial" w:cs="Arial"/>
+          <w:color w:val="222222"/>
+          <w:sz w:val="22"/>
+          <w:szCs w:val="22"/>
+          <w:lang w:val="en-US"/>
+        </w:rPr>
+      </w:pPr>
+      <w:r>
+        <w:rPr>
+          <w:rFonts w:ascii="Arial" w:hAnsi="Arial" w:cs="Arial"/>
+          <w:color w:val="222222"/>
+          <w:sz w:val="22"/>
+          <w:szCs w:val="22"/>
+          <w:lang w:val="en-US"/>
+        </w:rPr>
+        <w:t>Jihyun bid a goodbye and left the room.</w:t>
       </w:r>
     </w:p>
     <w:p>
@@ -507,49 +916,129 @@
         </w:rPr>
         <w:t>"What did you need?"</w:t>
       </w:r>
-    </w:p>
-    <w:p>
-      <w:pPr>
-        <w:pStyle w:val="NormaleWeb"/>
-        <w:rPr>
-          <w:rFonts w:ascii="Arial" w:hAnsi="Arial" w:cs="Arial"/>
-          <w:color w:val="222222"/>
-          <w:sz w:val="22"/>
-          <w:szCs w:val="22"/>
-          <w:lang w:val="en-US"/>
-        </w:rPr>
-      </w:pPr>
-      <w:r>
-        <w:rPr>
-          <w:rFonts w:ascii="Arial" w:hAnsi="Arial" w:cs="Arial"/>
-          <w:color w:val="222222"/>
-          <w:sz w:val="22"/>
-          <w:szCs w:val="22"/>
-          <w:lang w:val="en-US"/>
-        </w:rPr>
-        <w:t>Sohyun put down the device she was holding, and carefully opened it. - "I was applying the fixes that you asked for, and I noticed that your firewall is shut down. Didn't I tell you not to do it?"</w:t>
-      </w:r>
-    </w:p>
-    <w:p>
-      <w:pPr>
-        <w:pStyle w:val="NormaleWeb"/>
-        <w:rPr>
-          <w:rFonts w:ascii="Arial" w:hAnsi="Arial" w:cs="Arial"/>
-          <w:color w:val="222222"/>
-          <w:sz w:val="22"/>
-          <w:szCs w:val="22"/>
-          <w:lang w:val="en-US"/>
-        </w:rPr>
-      </w:pPr>
-      <w:r>
-        <w:rPr>
-          <w:rFonts w:ascii="Arial" w:hAnsi="Arial" w:cs="Arial"/>
-          <w:color w:val="222222"/>
-          <w:sz w:val="22"/>
-          <w:szCs w:val="22"/>
-          <w:lang w:val="en-US"/>
-        </w:rPr>
-        <w:t>Gayoon assumed a questioning look - "You know I don't know how to use the settings, why would I even try to change something I don't even understand?"</w:t>
+      <w:r>
+        <w:rPr>
+          <w:rFonts w:ascii="Arial" w:hAnsi="Arial" w:cs="Arial"/>
+          <w:color w:val="222222"/>
+          <w:sz w:val="22"/>
+          <w:szCs w:val="22"/>
+          <w:lang w:val="en-US"/>
+        </w:rPr>
+        <w:t xml:space="preserve"> - The sandy-haired girl asked.</w:t>
+      </w:r>
+    </w:p>
+    <w:p>
+      <w:pPr>
+        <w:pStyle w:val="NormaleWeb"/>
+        <w:rPr>
+          <w:rFonts w:ascii="Arial" w:hAnsi="Arial" w:cs="Arial"/>
+          <w:color w:val="222222"/>
+          <w:sz w:val="22"/>
+          <w:szCs w:val="22"/>
+          <w:lang w:val="en-US"/>
+        </w:rPr>
+      </w:pPr>
+      <w:r>
+        <w:rPr>
+          <w:rFonts w:ascii="Arial" w:hAnsi="Arial" w:cs="Arial"/>
+          <w:color w:val="222222"/>
+          <w:sz w:val="22"/>
+          <w:szCs w:val="22"/>
+          <w:lang w:val="en-US"/>
+        </w:rPr>
+        <w:t>Sohyun put down the device she was holding, and carefully opened it. - "I was applying the fixes that you asked for, and I noticed that your firewall is shut down. Didn't I tell you not to do it?</w:t>
+      </w:r>
+      <w:r>
+        <w:rPr>
+          <w:rFonts w:ascii="Arial" w:hAnsi="Arial" w:cs="Arial"/>
+          <w:color w:val="222222"/>
+          <w:sz w:val="22"/>
+          <w:szCs w:val="22"/>
+          <w:lang w:val="en-US"/>
+        </w:rPr>
+        <w:t xml:space="preserve"> Now everyone can gain access without your password</w:t>
+      </w:r>
+      <w:r>
+        <w:rPr>
+          <w:rFonts w:ascii="Arial" w:hAnsi="Arial" w:cs="Arial"/>
+          <w:color w:val="222222"/>
+          <w:sz w:val="22"/>
+          <w:szCs w:val="22"/>
+          <w:lang w:val="en-US"/>
+        </w:rPr>
+        <w:t>!</w:t>
+      </w:r>
+      <w:r>
+        <w:rPr>
+          <w:rFonts w:ascii="Arial" w:hAnsi="Arial" w:cs="Arial"/>
+          <w:color w:val="222222"/>
+          <w:sz w:val="22"/>
+          <w:szCs w:val="22"/>
+          <w:lang w:val="en-US"/>
+        </w:rPr>
+        <w:t>"</w:t>
+      </w:r>
+    </w:p>
+    <w:p>
+      <w:pPr>
+        <w:pStyle w:val="NormaleWeb"/>
+        <w:rPr>
+          <w:rFonts w:ascii="Arial" w:hAnsi="Arial" w:cs="Arial"/>
+          <w:color w:val="222222"/>
+          <w:sz w:val="22"/>
+          <w:szCs w:val="22"/>
+          <w:lang w:val="en-US"/>
+        </w:rPr>
+      </w:pPr>
+      <w:r>
+        <w:rPr>
+          <w:rFonts w:ascii="Arial" w:hAnsi="Arial" w:cs="Arial"/>
+          <w:color w:val="222222"/>
+          <w:sz w:val="22"/>
+          <w:szCs w:val="22"/>
+          <w:lang w:val="en-US"/>
+        </w:rPr>
+        <w:t>Gayoon assumed a questioning look - "You know I don't know how to use the</w:t>
+      </w:r>
+      <w:r>
+        <w:rPr>
+          <w:rFonts w:ascii="Arial" w:hAnsi="Arial" w:cs="Arial"/>
+          <w:color w:val="222222"/>
+          <w:sz w:val="22"/>
+          <w:szCs w:val="22"/>
+          <w:lang w:val="en-US"/>
+        </w:rPr>
+        <w:t>se</w:t>
+      </w:r>
+      <w:r>
+        <w:rPr>
+          <w:rFonts w:ascii="Arial" w:hAnsi="Arial" w:cs="Arial"/>
+          <w:color w:val="222222"/>
+          <w:sz w:val="22"/>
+          <w:szCs w:val="22"/>
+          <w:lang w:val="en-US"/>
+        </w:rPr>
+        <w:t xml:space="preserve"> settings, why would I even try t</w:t>
+      </w:r>
+      <w:r>
+        <w:rPr>
+          <w:rFonts w:ascii="Arial" w:hAnsi="Arial" w:cs="Arial"/>
+          <w:color w:val="222222"/>
+          <w:sz w:val="22"/>
+          <w:szCs w:val="22"/>
+          <w:lang w:val="en-US"/>
+        </w:rPr>
+        <w:t xml:space="preserve">o change something I don't </w:t>
+      </w:r>
+      <w:r>
+        <w:rPr>
+          <w:rFonts w:ascii="Arial" w:hAnsi="Arial" w:cs="Arial"/>
+          <w:color w:val="222222"/>
+          <w:sz w:val="22"/>
+          <w:szCs w:val="22"/>
+          <w:lang w:val="en-US"/>
+        </w:rPr>
+        <w:t>understand?"</w:t>
       </w:r>
     </w:p>
     <w:p>
@@ -593,6 +1082,28 @@
           <w:szCs w:val="22"/>
           <w:lang w:val="en-US"/>
         </w:rPr>
+        <w:t>Yeah, nobody could have touched her laptop without her permission or Sohyun’s.</w:t>
+      </w:r>
+    </w:p>
+    <w:p>
+      <w:pPr>
+        <w:pStyle w:val="NormaleWeb"/>
+        <w:rPr>
+          <w:rFonts w:ascii="Arial" w:hAnsi="Arial" w:cs="Arial"/>
+          <w:color w:val="222222"/>
+          <w:sz w:val="22"/>
+          <w:szCs w:val="22"/>
+          <w:lang w:val="en-US"/>
+        </w:rPr>
+      </w:pPr>
+      <w:r>
+        <w:rPr>
+          <w:rFonts w:ascii="Arial" w:hAnsi="Arial" w:cs="Arial"/>
+          <w:color w:val="222222"/>
+          <w:sz w:val="22"/>
+          <w:szCs w:val="22"/>
+          <w:lang w:val="en-US"/>
+        </w:rPr>
         <w:t>A chill slowly invaded her body, infusing her panic and fear. There was actually a person who could have taken her computer without her knowing, who could have had the time to do anything and put it back.</w:t>
       </w:r>
     </w:p>
@@ -615,28 +1126,6 @@
           <w:szCs w:val="22"/>
           <w:lang w:val="en-US"/>
         </w:rPr>
-        <w:t>But... why? Why would she pick her up at a party and have sex with her just to snoop on her laptop?</w:t>
-      </w:r>
-    </w:p>
-    <w:p>
-      <w:pPr>
-        <w:pStyle w:val="NormaleWeb"/>
-        <w:rPr>
-          <w:rFonts w:ascii="Arial" w:hAnsi="Arial" w:cs="Arial"/>
-          <w:color w:val="222222"/>
-          <w:sz w:val="22"/>
-          <w:szCs w:val="22"/>
-          <w:lang w:val="en-US"/>
-        </w:rPr>
-      </w:pPr>
-      <w:r>
-        <w:rPr>
-          <w:rFonts w:ascii="Arial" w:hAnsi="Arial" w:cs="Arial"/>
-          <w:color w:val="222222"/>
-          <w:sz w:val="22"/>
-          <w:szCs w:val="22"/>
-          <w:lang w:val="en-US"/>
-        </w:rPr>
         <w:t>"I need you to find a person... I need her address, at all costs, ok? I can only tell her first name is Rebecca and give you her phone number"</w:t>
       </w:r>
     </w:p>
@@ -873,18 +1362,16 @@
         </w:rPr>
         <w:t>The sandy-haired girl glanced at the thumbnail picture. It was her.</w:t>
       </w:r>
-    </w:p>
-    <w:p>
-      <w:pPr>
-        <w:pStyle w:val="NormaleWeb"/>
-        <w:rPr>
-          <w:rFonts w:ascii="Arial" w:hAnsi="Arial" w:cs="Arial"/>
-          <w:color w:val="222222"/>
-          <w:sz w:val="22"/>
-          <w:szCs w:val="22"/>
-          <w:lang w:val="en-US"/>
-        </w:rPr>
-      </w:pPr>
+      <w:r>
+        <w:rPr>
+          <w:rFonts w:ascii="Arial" w:hAnsi="Arial" w:cs="Arial"/>
+          <w:color w:val="222222"/>
+          <w:sz w:val="22"/>
+          <w:szCs w:val="22"/>
+          <w:lang w:val="en-US"/>
+        </w:rPr>
+        <w:t xml:space="preserve"> - </w:t>
+      </w:r>
       <w:r>
         <w:rPr>
           <w:rFonts w:ascii="Arial" w:hAnsi="Arial" w:cs="Arial"/>
@@ -915,15 +1402,18 @@
           <w:szCs w:val="22"/>
           <w:lang w:val="en-US"/>
         </w:rPr>
-        <w:t>Sohyun held her by her sleeves. - "Wait... I am coming with you" - She firmly said - "Do not fuck up..."</w:t>
-      </w:r>
-    </w:p>
-    <w:p>
-      <w:pPr>
-        <w:rPr>
-          <w:lang w:val="en-US"/>
-        </w:rPr>
-      </w:pPr>
+        <w:t>Sohyun held her by her sleeves. - "Wait... I am coming with you" - She firmly said - "Do not fuck up...</w:t>
+      </w:r>
+      <w:r>
+        <w:rPr>
+          <w:rFonts w:ascii="Arial" w:hAnsi="Arial" w:cs="Arial"/>
+          <w:color w:val="222222"/>
+          <w:sz w:val="22"/>
+          <w:szCs w:val="22"/>
+          <w:lang w:val="en-US"/>
+        </w:rPr>
+        <w:t>”</w:t>
+      </w:r>
     </w:p>
     <w:sectPr>
       <w:pgSz w:w="11906" w:h="16838"/>
@@ -1128,7 +1618,6 @@
     <w:name w:val="Normal (Web)"/>
     <w:basedOn w:val="Normale"/>
     <w:uiPriority w:val="99"/>
-    <w:semiHidden/>
     <w:unhideWhenUsed/>
     <w:rsid w:val="00832546"/>
     <w:pPr>

</xml_diff>